<commit_message>
Added `iOS Shake-to-Undo` bug.
</commit_message>
<xml_diff>
--- a/HowMuchRegressionTestingisEnough/HowMuchRegressionTestingIsEnough.docx
+++ b/HowMuchRegressionTestingisEnough/HowMuchRegressionTestingIsEnough.docx
@@ -1012,7 +1012,7 @@
     </w:lvl>
   </w:abstractNum>
   <w:abstractNum w:abstractNumId="990">
-    <w:nsid w:val="6eda06f5"/>
+    <w:nsid w:val="344f7461"/>
     <w:multiLevelType w:val="multilevel"/>
     <w:lvl w:ilvl="0">
       <w:numFmt w:val="bullet"/>
@@ -1093,7 +1093,7 @@
     </w:lvl>
   </w:abstractNum>
   <w:abstractNum w:abstractNumId="991">
-    <w:nsid w:val="7562ba86"/>
+    <w:nsid w:val="c586959c"/>
     <w:multiLevelType w:val="multilevel"/>
     <w:lvl w:ilvl="0">
       <w:numFmt w:val="bullet"/>

</xml_diff>